<commit_message>
Refactor InitTrainingDocumentsCreator.py to a separate class FakeDataCreator and leave InitTrainingDocumentsCreator only for creating training documents. Also slightly changed source file as phone number was added.
</commit_message>
<xml_diff>
--- a/Data/sources/hospitalInformationSheet.docx
+++ b/Data/sources/hospitalInformationSheet.docx
@@ -1,6 +1,6 @@
 
 <file path=word/document.xml><?xml version="1.0" encoding="utf-8"?>
-<w:document xmlns:wpc="http://schemas.microsoft.com/office/word/2010/wordprocessingCanvas" xmlns:cx="http://schemas.microsoft.com/office/drawing/2014/chartex" xmlns:cx1="http://schemas.microsoft.com/office/drawing/2015/9/8/chartex" xmlns:cx2="http://schemas.microsoft.com/office/drawing/2015/10/21/chartex" xmlns:cx3="http://schemas.microsoft.com/office/drawing/2016/5/9/chartex" xmlns:cx4="http://schemas.microsoft.com/office/drawing/2016/5/10/chartex" xmlns:cx5="http://schemas.microsoft.com/office/drawing/2016/5/11/chartex" xmlns:cx6="http://schemas.microsoft.com/office/drawing/2016/5/12/chartex" xmlns:cx7="http://schemas.microsoft.com/office/drawing/2016/5/13/chartex" xmlns:cx8="http://schemas.microsoft.com/office/drawing/2016/5/14/chartex" xmlns:mc="http://schemas.openxmlformats.org/markup-compatibility/2006" xmlns:aink="http://schemas.microsoft.com/office/drawing/2016/ink" xmlns:am3d="http://schemas.microsoft.com/office/drawing/2017/model3d" xmlns:o="urn:schemas-microsoft-com:office:office" xmlns:oel="http://schemas.microsoft.com/office/2019/extlst" xmlns:r="http://schemas.openxmlformats.org/officeDocument/2006/relationships" xmlns:m="http://schemas.openxmlformats.org/officeDocument/2006/math" xmlns:v="urn:schemas-microsoft-com:vml" xmlns:wp14="http://schemas.microsoft.com/office/word/2010/wordprocessingDrawing" xmlns:wp="http://schemas.openxmlformats.org/drawingml/2006/wordprocessingDrawing" xmlns:w10="urn:schemas-microsoft-com:office:word" xmlns:w="http://schemas.openxmlformats.org/wordprocessingml/2006/main" xmlns:w14="http://schemas.microsoft.com/office/word/2010/wordml" xmlns:w15="http://schemas.microsoft.com/office/word/2012/wordml" xmlns:w16cex="http://schemas.microsoft.com/office/word/2018/wordml/cex" xmlns:w16cid="http://schemas.microsoft.com/office/word/2016/wordml/cid" xmlns:w16="http://schemas.microsoft.com/office/word/2018/wordml" xmlns:w16du="http://schemas.microsoft.com/office/word/2023/wordml/word16du" xmlns:w16sdtdh="http://schemas.microsoft.com/office/word/2020/wordml/sdtdatahash" xmlns:w16se="http://schemas.microsoft.com/office/word/2015/wordml/symex" xmlns:wpg="http://schemas.microsoft.com/office/word/2010/wordprocessingGroup" xmlns:wpi="http://schemas.microsoft.com/office/word/2010/wordprocessingInk" xmlns:wne="http://schemas.microsoft.com/office/word/2006/wordml" xmlns:wps="http://schemas.microsoft.com/office/word/2010/wordprocessingShape" mc:Ignorable="w14 w15 w16se w16cid w16 w16cex w16sdtdh wp14">
+<w:document xmlns:wpc="http://schemas.microsoft.com/office/word/2010/wordprocessingCanvas" xmlns:cx="http://schemas.microsoft.com/office/drawing/2014/chartex" xmlns:cx1="http://schemas.microsoft.com/office/drawing/2015/9/8/chartex" xmlns:cx2="http://schemas.microsoft.com/office/drawing/2015/10/21/chartex" xmlns:cx3="http://schemas.microsoft.com/office/drawing/2016/5/9/chartex" xmlns:cx4="http://schemas.microsoft.com/office/drawing/2016/5/10/chartex" xmlns:cx5="http://schemas.microsoft.com/office/drawing/2016/5/11/chartex" xmlns:cx6="http://schemas.microsoft.com/office/drawing/2016/5/12/chartex" xmlns:cx7="http://schemas.microsoft.com/office/drawing/2016/5/13/chartex" xmlns:cx8="http://schemas.microsoft.com/office/drawing/2016/5/14/chartex" xmlns:mc="http://schemas.openxmlformats.org/markup-compatibility/2006" xmlns:aink="http://schemas.microsoft.com/office/drawing/2016/ink" xmlns:am3d="http://schemas.microsoft.com/office/drawing/2017/model3d" xmlns:o="urn:schemas-microsoft-com:office:office" xmlns:oel="http://schemas.microsoft.com/office/2019/extlst" xmlns:r="http://schemas.openxmlformats.org/officeDocument/2006/relationships" xmlns:m="http://schemas.openxmlformats.org/officeDocument/2006/math" xmlns:v="urn:schemas-microsoft-com:vml" xmlns:wp14="http://schemas.microsoft.com/office/word/2010/wordprocessingDrawing" xmlns:wp="http://schemas.openxmlformats.org/drawingml/2006/wordprocessingDrawing" xmlns:w10="urn:schemas-microsoft-com:office:word" xmlns:w="http://schemas.openxmlformats.org/wordprocessingml/2006/main" xmlns:w14="http://schemas.microsoft.com/office/word/2010/wordml" xmlns:w15="http://schemas.microsoft.com/office/word/2012/wordml" xmlns:w16cex="http://schemas.microsoft.com/office/word/2018/wordml/cex" xmlns:w16cid="http://schemas.microsoft.com/office/word/2016/wordml/cid" xmlns:w16="http://schemas.microsoft.com/office/word/2018/wordml" xmlns:w16sdtdh="http://schemas.microsoft.com/office/word/2020/wordml/sdtdatahash" xmlns:w16se="http://schemas.microsoft.com/office/word/2015/wordml/symex" xmlns:wpg="http://schemas.microsoft.com/office/word/2010/wordprocessingGroup" xmlns:wpi="http://schemas.microsoft.com/office/word/2010/wordprocessingInk" xmlns:wne="http://schemas.microsoft.com/office/word/2006/wordml" xmlns:wps="http://schemas.microsoft.com/office/word/2010/wordprocessingShape" mc:Ignorable="w14 w15 w16se w16cid w16 w16cex w16sdtdh wp14">
   <w:body>
     <w:p>
       <w:pPr>
@@ -293,7 +293,7 @@
               </wp:anchor>
             </w:drawing>
           </mc:Choice>
-          <mc:Fallback>
+          <mc:Fallback xmlns:w16du="http://schemas.microsoft.com/office/word/2023/wordml/word16du">
             <w:pict>
               <v:line w14:anchorId="3B8A07D7" id="Łącznik prosty 7" o:spid="_x0000_s1026" style="position:absolute;flip:y;z-index:251660288;visibility:visible;mso-wrap-style:square;mso-width-percent:0;mso-height-percent:0;mso-wrap-distance-left:9pt;mso-wrap-distance-top:0;mso-wrap-distance-right:9pt;mso-wrap-distance-bottom:0;mso-position-horizontal:absolute;mso-position-horizontal-relative:text;mso-position-vertical:absolute;mso-position-vertical-relative:text;mso-width-percent:0;mso-height-percent:0;mso-width-relative:margin;mso-height-relative:margin" from="-5.45pt,4.25pt" to="531.95pt,5.4pt" o:gfxdata="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" strokecolor="black [3213]" strokeweight="1pt">
                 <v:stroke joinstyle="miter"/>
@@ -611,7 +611,7 @@
     <w:p>
       <w:pPr>
         <w:tabs>
-          <w:tab w:val="left" w:pos="4536"/>
+          <w:tab w:val="left" w:pos="3544"/>
         </w:tabs>
         <w:spacing w:after="120" w:line="240" w:lineRule="auto"/>
         <w:rPr>
@@ -666,6 +666,24 @@
         </w:rPr>
         <w:tab/>
         <w:t>Tel. kontaktowy:</w:t>
+      </w:r>
+      <w:r>
+        <w:rPr>
+          <w:rFonts w:ascii="Times New Roman" w:hAnsi="Times New Roman" w:cs="Times New Roman"/>
+          <w:sz w:val="20"/>
+          <w:szCs w:val="20"/>
+          <w:lang w:val="pl-PL"/>
+        </w:rPr>
+        <w:t xml:space="preserve"> </w:t>
+      </w:r>
+      <w:r>
+        <w:rPr>
+          <w:rFonts w:ascii="Times New Roman" w:hAnsi="Times New Roman" w:cs="Times New Roman"/>
+          <w:sz w:val="24"/>
+          <w:szCs w:val="24"/>
+          <w:lang w:val="pl-PL"/>
+        </w:rPr>
+        <w:t>123456789</w:t>
       </w:r>
       <w:r>
         <w:rPr>
@@ -900,7 +918,7 @@
               </wp:anchor>
             </w:drawing>
           </mc:Choice>
-          <mc:Fallback>
+          <mc:Fallback xmlns:w16du="http://schemas.microsoft.com/office/word/2023/wordml/word16du">
             <w:pict>
               <v:line w14:anchorId="3787B0D1" id="Łącznik prosty 8" o:spid="_x0000_s1026" style="position:absolute;flip:y;z-index:251661312;visibility:visible;mso-wrap-style:square;mso-wrap-distance-left:9pt;mso-wrap-distance-top:0;mso-wrap-distance-right:9pt;mso-wrap-distance-bottom:0;mso-position-horizontal:left;mso-position-horizontal-relative:margin;mso-position-vertical:absolute;mso-position-vertical-relative:text" from="0,26.35pt" to="526.45pt,28.65pt" o:gfxdata="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" strokecolor="black [3213]" strokeweight="1pt">
                 <v:stroke joinstyle="miter"/>
@@ -2301,7 +2319,7 @@
               </wp:anchor>
             </w:drawing>
           </mc:Choice>
-          <mc:Fallback>
+          <mc:Fallback xmlns:w16du="http://schemas.microsoft.com/office/word/2023/wordml/word16du">
             <w:pict>
               <v:line w14:anchorId="28AD411D" id="Łącznik prosty 9" o:spid="_x0000_s1026" style="position:absolute;flip:y;z-index:251662336;visibility:visible;mso-wrap-style:square;mso-wrap-distance-left:9pt;mso-wrap-distance-top:0;mso-wrap-distance-right:9pt;mso-wrap-distance-bottom:0;mso-position-horizontal:left;mso-position-horizontal-relative:margin;mso-position-vertical:absolute;mso-position-vertical-relative:text" from="0,9.45pt" to="526.45pt,11.75pt" o:gfxdata="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" strokecolor="black [3213]" strokeweight="1pt">
                 <v:stroke joinstyle="miter"/>
@@ -2791,7 +2809,7 @@
     <w:lsdException w:name="Unresolved Mention" w:semiHidden="1" w:unhideWhenUsed="1"/>
     <w:lsdException w:name="Smart Link" w:semiHidden="1" w:unhideWhenUsed="1"/>
   </w:latentStyles>
-  <w:style w:type="paragraph" w:default="1" w:styleId="Normalny">
+  <w:style w:type="paragraph" w:default="1" w:styleId="Normal">
     <w:name w:val="Normal"/>
     <w:qFormat/>
     <w:rsid w:val="005139F3"/>
@@ -2804,13 +2822,13 @@
       <w:lang w:eastAsia="en-US"/>
     </w:rPr>
   </w:style>
-  <w:style w:type="character" w:default="1" w:styleId="Domylnaczcionkaakapitu">
+  <w:style w:type="character" w:default="1" w:styleId="DefaultParagraphFont">
     <w:name w:val="Default Paragraph Font"/>
     <w:uiPriority w:val="1"/>
     <w:semiHidden/>
     <w:unhideWhenUsed/>
   </w:style>
-  <w:style w:type="table" w:default="1" w:styleId="Standardowy">
+  <w:style w:type="table" w:default="1" w:styleId="TableNormal">
     <w:name w:val="Normal Table"/>
     <w:uiPriority w:val="99"/>
     <w:semiHidden/>
@@ -2825,7 +2843,7 @@
       </w:tblCellMar>
     </w:tblPr>
   </w:style>
-  <w:style w:type="numbering" w:default="1" w:styleId="Bezlisty">
+  <w:style w:type="numbering" w:default="1" w:styleId="NoList">
     <w:name w:val="No List"/>
     <w:uiPriority w:val="99"/>
     <w:semiHidden/>

</xml_diff>